<commit_message>
Added units to graphs
</commit_message>
<xml_diff>
--- a/project2/documents/Project2Report.docx
+++ b/project2/documents/Project2Report.docx
@@ -238,10 +238,10 @@
           <w:noProof/>
         </w:rPr>
         <w:drawing>
-          <wp:inline distT="0" distB="0" distL="0" distR="0" wp14:anchorId="63A85705" wp14:editId="65A34469">
+          <wp:inline distT="0" distB="0" distL="0" distR="0" wp14:anchorId="63A85705" wp14:editId="5657B4A7">
             <wp:extent cx="4732759" cy="2349754"/>
             <wp:effectExtent l="0" t="0" r="0" b="0"/>
-            <wp:docPr id="1142519569" name="Picture 4" descr="A graph with blue dots and numbers&#10;&#10;Description automatically generated"/>
+            <wp:docPr id="1142519569" name="Picture 4"/>
             <wp:cNvGraphicFramePr>
               <a:graphicFrameLocks xmlns:a="http://schemas.openxmlformats.org/drawingml/2006/main" noChangeAspect="1"/>
             </wp:cNvGraphicFramePr>
@@ -249,7 +249,7 @@
               <a:graphicData uri="http://schemas.openxmlformats.org/drawingml/2006/picture">
                 <pic:pic xmlns:pic="http://schemas.openxmlformats.org/drawingml/2006/picture">
                   <pic:nvPicPr>
-                    <pic:cNvPr id="1142519569" name="Picture 4" descr="A graph with blue dots and numbers&#10;&#10;Description automatically generated"/>
+                    <pic:cNvPr id="1142519569" name="Picture 4"/>
                     <pic:cNvPicPr/>
                   </pic:nvPicPr>
                   <pic:blipFill>
@@ -284,10 +284,10 @@
           <w:noProof/>
         </w:rPr>
         <w:drawing>
-          <wp:inline distT="0" distB="0" distL="0" distR="0" wp14:anchorId="7BF6D0C9" wp14:editId="47FCB8DA">
+          <wp:inline distT="0" distB="0" distL="0" distR="0" wp14:anchorId="7BF6D0C9" wp14:editId="6CAC8EDD">
             <wp:extent cx="4732759" cy="2349754"/>
             <wp:effectExtent l="0" t="0" r="0" b="0"/>
-            <wp:docPr id="1782264287" name="Picture 5" descr="A graph with blue dots and numbers&#10;&#10;Description automatically generated"/>
+            <wp:docPr id="1782264287" name="Picture 5"/>
             <wp:cNvGraphicFramePr>
               <a:graphicFrameLocks xmlns:a="http://schemas.openxmlformats.org/drawingml/2006/main" noChangeAspect="1"/>
             </wp:cNvGraphicFramePr>
@@ -295,7 +295,7 @@
               <a:graphicData uri="http://schemas.openxmlformats.org/drawingml/2006/picture">
                 <pic:pic xmlns:pic="http://schemas.openxmlformats.org/drawingml/2006/picture">
                   <pic:nvPicPr>
-                    <pic:cNvPr id="1782264287" name="Picture 5" descr="A graph with blue dots and numbers&#10;&#10;Description automatically generated"/>
+                    <pic:cNvPr id="1782264287" name="Picture 5"/>
                     <pic:cNvPicPr/>
                   </pic:nvPicPr>
                   <pic:blipFill>

</xml_diff>